<commit_message>
fixed some errors, left the code with compilation errors
</commit_message>
<xml_diff>
--- a/ex5/sol5.docx
+++ b/ex5/sol5.docx
@@ -31041,11 +31041,7 @@
     </w:p>
     <w:p>
       <w:pPr>
-        <w:pStyle w:val="ListParagraph"/>
-        <w:numPr>
-          <w:ilvl w:val="0"/>
-          <w:numId w:val="33"/>
-        </w:numPr>
+        <w:ind w:left="360"/>
         <w:rPr>
           <w:rFonts w:ascii="Palatino Linotype" w:eastAsiaTheme="minorEastAsia" w:hAnsi="Palatino Linotype"/>
           <w:iCs/>
@@ -31062,24 +31058,8 @@
           <w:szCs w:val="24"/>
           <w:lang w:val="en-US"/>
         </w:rPr>
-        <w:t xml:space="preserve">  </w:t>
+        <w:t>A,B,C &amp; D:</w:t>
       </w:r>
-    </w:p>
-    <w:p>
-      <w:pPr>
-        <w:pStyle w:val="ListParagraph"/>
-        <w:numPr>
-          <w:ilvl w:val="0"/>
-          <w:numId w:val="33"/>
-        </w:numPr>
-        <w:rPr>
-          <w:rFonts w:ascii="Palatino Linotype" w:eastAsiaTheme="minorEastAsia" w:hAnsi="Palatino Linotype"/>
-          <w:iCs/>
-          <w:sz w:val="24"/>
-          <w:szCs w:val="24"/>
-          <w:lang w:val="en-US"/>
-        </w:rPr>
-      </w:pPr>
       <w:r>
         <w:rPr>
           <w:rFonts w:ascii="Palatino Linotype" w:eastAsiaTheme="minorEastAsia" w:hAnsi="Palatino Linotype"/>
@@ -31088,24 +31068,8 @@
           <w:szCs w:val="24"/>
           <w:lang w:val="en-US"/>
         </w:rPr>
-        <w:t xml:space="preserve">   </w:t>
+        <w:t xml:space="preserve"> </w:t>
       </w:r>
-    </w:p>
-    <w:p>
-      <w:pPr>
-        <w:pStyle w:val="ListParagraph"/>
-        <w:numPr>
-          <w:ilvl w:val="0"/>
-          <w:numId w:val="33"/>
-        </w:numPr>
-        <w:rPr>
-          <w:rFonts w:ascii="Palatino Linotype" w:eastAsiaTheme="minorEastAsia" w:hAnsi="Palatino Linotype"/>
-          <w:iCs/>
-          <w:sz w:val="24"/>
-          <w:szCs w:val="24"/>
-          <w:lang w:val="en-US"/>
-        </w:rPr>
-      </w:pPr>
       <w:r>
         <w:rPr>
           <w:rFonts w:ascii="Palatino Linotype" w:eastAsiaTheme="minorEastAsia" w:hAnsi="Palatino Linotype"/>
@@ -31114,24 +31078,8 @@
           <w:szCs w:val="24"/>
           <w:lang w:val="en-US"/>
         </w:rPr>
-        <w:t xml:space="preserve">   </w:t>
+        <w:t>code</w:t>
       </w:r>
-    </w:p>
-    <w:p>
-      <w:pPr>
-        <w:pStyle w:val="ListParagraph"/>
-        <w:numPr>
-          <w:ilvl w:val="0"/>
-          <w:numId w:val="33"/>
-        </w:numPr>
-        <w:rPr>
-          <w:rFonts w:ascii="Palatino Linotype" w:eastAsiaTheme="minorEastAsia" w:hAnsi="Palatino Linotype"/>
-          <w:iCs/>
-          <w:sz w:val="24"/>
-          <w:szCs w:val="24"/>
-          <w:lang w:val="en-US"/>
-        </w:rPr>
-      </w:pPr>
       <w:r>
         <w:rPr>
           <w:rFonts w:ascii="Palatino Linotype" w:eastAsiaTheme="minorEastAsia" w:hAnsi="Palatino Linotype"/>
@@ -31140,16 +31088,12 @@
           <w:szCs w:val="24"/>
           <w:lang w:val="en-US"/>
         </w:rPr>
-        <w:t xml:space="preserve">   </w:t>
+        <w:t xml:space="preserve"> </w:t>
       </w:r>
     </w:p>
     <w:p>
       <w:pPr>
-        <w:pStyle w:val="ListParagraph"/>
-        <w:numPr>
-          <w:ilvl w:val="0"/>
-          <w:numId w:val="33"/>
-        </w:numPr>
+        <w:ind w:left="360"/>
         <w:rPr>
           <w:rFonts w:ascii="Palatino Linotype" w:eastAsiaTheme="minorEastAsia" w:hAnsi="Palatino Linotype"/>
           <w:iCs/>
@@ -31166,8 +31110,93 @@
           <w:szCs w:val="24"/>
           <w:lang w:val="en-US"/>
         </w:rPr>
-        <w:t xml:space="preserve">   </w:t>
+        <w:t>E.</w:t>
       </w:r>
+      <w:r>
+        <w:rPr>
+          <w:rFonts w:ascii="Palatino Linotype" w:eastAsiaTheme="minorEastAsia" w:hAnsi="Palatino Linotype"/>
+          <w:iCs/>
+          <w:sz w:val="24"/>
+          <w:szCs w:val="24"/>
+          <w:lang w:val="en-US"/>
+        </w:rPr>
+        <w:t xml:space="preserve"> </w:t>
+      </w:r>
+      <w:r>
+        <w:rPr>
+          <w:rFonts w:ascii="Palatino Linotype" w:eastAsiaTheme="minorEastAsia" w:hAnsi="Palatino Linotype"/>
+          <w:iCs/>
+          <w:sz w:val="24"/>
+          <w:szCs w:val="24"/>
+          <w:lang w:val="en-US"/>
+        </w:rPr>
+        <w:t>The first graph is for 2-Fold (where each data point was only used once, either for training or for validation):</w:t>
+      </w:r>
+    </w:p>
+    <w:p>
+      <w:pPr>
+        <w:pStyle w:val="ListParagraph"/>
+        <w:jc w:val="center"/>
+        <w:rPr>
+          <w:rFonts w:ascii="Palatino Linotype" w:eastAsiaTheme="minorEastAsia" w:hAnsi="Palatino Linotype"/>
+          <w:iCs/>
+          <w:sz w:val="24"/>
+          <w:szCs w:val="24"/>
+          <w:lang w:val="en-US"/>
+        </w:rPr>
+      </w:pPr>
+      <w:r>
+        <w:rPr>
+          <w:noProof/>
+        </w:rPr>
+        <w:drawing>
+          <wp:inline distT="0" distB="0" distL="0" distR="0" wp14:anchorId="6D4F58A5" wp14:editId="1D0E39B1">
+            <wp:extent cx="2905018" cy="2151184"/>
+            <wp:effectExtent l="0" t="0" r="0" b="1905"/>
+            <wp:docPr id="1" name="Picture 1" descr="Chart, line chart&#10;&#10;Description automatically generated"/>
+            <wp:cNvGraphicFramePr>
+              <a:graphicFrameLocks xmlns:a="http://schemas.openxmlformats.org/drawingml/2006/main" noChangeAspect="1"/>
+            </wp:cNvGraphicFramePr>
+            <a:graphic xmlns:a="http://schemas.openxmlformats.org/drawingml/2006/main">
+              <a:graphicData uri="http://schemas.openxmlformats.org/drawingml/2006/picture">
+                <pic:pic xmlns:pic="http://schemas.openxmlformats.org/drawingml/2006/picture">
+                  <pic:nvPicPr>
+                    <pic:cNvPr id="1" name="Picture 1" descr="Chart, line chart&#10;&#10;Description automatically generated"/>
+                    <pic:cNvPicPr/>
+                  </pic:nvPicPr>
+                  <pic:blipFill>
+                    <a:blip r:embed="rId5"/>
+                    <a:stretch>
+                      <a:fillRect/>
+                    </a:stretch>
+                  </pic:blipFill>
+                  <pic:spPr>
+                    <a:xfrm>
+                      <a:off x="0" y="0"/>
+                      <a:ext cx="2930622" cy="2170144"/>
+                    </a:xfrm>
+                    <a:prstGeom prst="rect">
+                      <a:avLst/>
+                    </a:prstGeom>
+                  </pic:spPr>
+                </pic:pic>
+              </a:graphicData>
+            </a:graphic>
+          </wp:inline>
+        </w:drawing>
+      </w:r>
+    </w:p>
+    <w:p>
+      <w:pPr>
+        <w:pStyle w:val="ListParagraph"/>
+        <w:rPr>
+          <w:rFonts w:ascii="Palatino Linotype" w:eastAsiaTheme="minorEastAsia" w:hAnsi="Palatino Linotype"/>
+          <w:iCs/>
+          <w:sz w:val="24"/>
+          <w:szCs w:val="24"/>
+          <w:lang w:val="en-US"/>
+        </w:rPr>
+      </w:pPr>
     </w:p>
     <w:p>
       <w:pPr>
@@ -31399,7 +31428,6 @@
           <w:szCs w:val="24"/>
           <w:lang w:val="en-US"/>
         </w:rPr>
-        <w:lastRenderedPageBreak/>
         <w:t xml:space="preserve">  </w:t>
       </w:r>
     </w:p>

</xml_diff>